<commit_message>
klassendiagram toegevoegd en readme geupdatet
</commit_message>
<xml_diff>
--- a/Documentatie/Ontwerpdocument.docx
+++ b/Documentatie/Ontwerpdocument.docx
@@ -730,72 +730,16 @@
         </w:rPr>
         <w:t xml:space="preserve">[ Bron: </w:t>
       </w:r>
-      <w:r>
-        <w:rPr>
-          <w:b/>
-          <w:bCs/>
-        </w:rPr>
-        <w:fldChar w:fldCharType="begin"/>
-      </w:r>
-      <w:r>
-        <w:rPr>
-          <w:b/>
-          <w:bCs/>
-        </w:rPr>
-        <w:instrText>HYPERLINK "</w:instrText>
-      </w:r>
-      <w:r>
-        <w:rPr>
-          <w:b/>
-          <w:bCs/>
-        </w:rPr>
-        <w:instrText>https://fhict.instructure.com/courses/14437/pages/class-diagram?module_item_id=1198046</w:instrText>
-      </w:r>
-      <w:r>
-        <w:rPr>
-          <w:b/>
-          <w:bCs/>
-        </w:rPr>
-        <w:instrText>"</w:instrText>
-      </w:r>
-      <w:r>
-        <w:rPr>
-          <w:b/>
-          <w:bCs/>
-        </w:rPr>
-        <w:fldChar w:fldCharType="separate"/>
-      </w:r>
-      <w:r>
-        <w:rPr>
-          <w:rStyle w:val="Hyperlink"/>
-          <w:b/>
-          <w:bCs/>
-        </w:rPr>
-        <w:t>https://fhict.instructure.com/courses/14437</w:t>
-      </w:r>
-      <w:r>
-        <w:rPr>
-          <w:rStyle w:val="Hyperlink"/>
-          <w:b/>
-          <w:bCs/>
-        </w:rPr>
-        <w:t>/</w:t>
-      </w:r>
-      <w:r>
-        <w:rPr>
-          <w:rStyle w:val="Hyperlink"/>
-          <w:b/>
-          <w:bCs/>
-        </w:rPr>
-        <w:t>pages/class-diagram?module_item_id=1198046</w:t>
-      </w:r>
-      <w:r>
-        <w:rPr>
-          <w:b/>
-          <w:bCs/>
-        </w:rPr>
-        <w:fldChar w:fldCharType="end"/>
-      </w:r>
+      <w:hyperlink r:id="rId9" w:history="1">
+        <w:r>
+          <w:rPr>
+            <w:rStyle w:val="Hyperlink"/>
+            <w:b/>
+            <w:bCs/>
+          </w:rPr>
+          <w:t>https://fhict.instructure.com/courses/14437/pages/class-diagram?module_item_id=1198046</w:t>
+        </w:r>
+      </w:hyperlink>
       <w:r>
         <w:rPr>
           <w:b/>
@@ -835,10 +779,476 @@
     <w:p>
       <w:pPr>
         <w:rPr>
+          <w:lang w:val="nl-NL"/>
+        </w:rPr>
+      </w:pPr>
+      <w:r>
+        <w:rPr>
+          <w:lang w:val="nl-NL"/>
+        </w:rPr>
+        <w:t xml:space="preserve">In dit hoofdstuk wordt het klassendiagram van de </w:t>
+      </w:r>
+      <w:r>
+        <w:rPr>
+          <w:i/>
+          <w:iCs/>
+          <w:lang w:val="nl-NL"/>
+        </w:rPr>
+        <w:t>Instrumenten Beheer App</w:t>
+      </w:r>
+      <w:r>
+        <w:rPr>
+          <w:lang w:val="nl-NL"/>
+        </w:rPr>
+        <w:t xml:space="preserve"> toegelicht, waarbij gebruik is gemaakt van de </w:t>
+      </w:r>
+      <w:proofErr w:type="spellStart"/>
+      <w:r>
+        <w:rPr>
+          <w:lang w:val="nl-NL"/>
+        </w:rPr>
+        <w:t>layered</w:t>
+      </w:r>
+      <w:proofErr w:type="spellEnd"/>
+      <w:r>
+        <w:rPr>
+          <w:lang w:val="nl-NL"/>
+        </w:rPr>
+        <w:t xml:space="preserve"> </w:t>
+      </w:r>
+      <w:proofErr w:type="spellStart"/>
+      <w:r>
+        <w:rPr>
+          <w:lang w:val="nl-NL"/>
+        </w:rPr>
+        <w:t>architecture</w:t>
+      </w:r>
+      <w:proofErr w:type="spellEnd"/>
+      <w:r>
+        <w:rPr>
+          <w:lang w:val="nl-NL"/>
+        </w:rPr>
+        <w:t xml:space="preserve">. Deze architectuur is opgebouwd uit gescheiden lagen met ieder een eigen verantwoordelijkheid. In dit ontwerp zijn de </w:t>
+      </w:r>
+      <w:r>
+        <w:rPr>
           <w:b/>
           <w:bCs/>
-        </w:rPr>
-      </w:pPr>
+          <w:lang w:val="nl-NL"/>
+        </w:rPr>
+        <w:t>logic</w:t>
+      </w:r>
+      <w:r>
+        <w:rPr>
+          <w:lang w:val="nl-NL"/>
+        </w:rPr>
+        <w:t xml:space="preserve"> </w:t>
+      </w:r>
+      <w:proofErr w:type="spellStart"/>
+      <w:r>
+        <w:rPr>
+          <w:lang w:val="nl-NL"/>
+        </w:rPr>
+        <w:t>layer</w:t>
+      </w:r>
+      <w:proofErr w:type="spellEnd"/>
+      <w:r>
+        <w:rPr>
+          <w:lang w:val="nl-NL"/>
+        </w:rPr>
+        <w:t xml:space="preserve">, de </w:t>
+      </w:r>
+      <w:r>
+        <w:rPr>
+          <w:b/>
+          <w:bCs/>
+          <w:lang w:val="nl-NL"/>
+        </w:rPr>
+        <w:t>interface</w:t>
+      </w:r>
+      <w:r>
+        <w:rPr>
+          <w:lang w:val="nl-NL"/>
+        </w:rPr>
+        <w:t xml:space="preserve"> </w:t>
+      </w:r>
+      <w:proofErr w:type="spellStart"/>
+      <w:r>
+        <w:rPr>
+          <w:lang w:val="nl-NL"/>
+        </w:rPr>
+        <w:t>layer</w:t>
+      </w:r>
+      <w:proofErr w:type="spellEnd"/>
+      <w:r>
+        <w:rPr>
+          <w:lang w:val="nl-NL"/>
+        </w:rPr>
+        <w:t xml:space="preserve"> en de </w:t>
+      </w:r>
+      <w:r>
+        <w:rPr>
+          <w:b/>
+          <w:bCs/>
+          <w:lang w:val="nl-NL"/>
+        </w:rPr>
+        <w:t>data</w:t>
+      </w:r>
+      <w:r>
+        <w:rPr>
+          <w:lang w:val="nl-NL"/>
+        </w:rPr>
+        <w:t xml:space="preserve"> </w:t>
+      </w:r>
+      <w:proofErr w:type="spellStart"/>
+      <w:r>
+        <w:rPr>
+          <w:lang w:val="nl-NL"/>
+        </w:rPr>
+        <w:t>layer</w:t>
+      </w:r>
+      <w:proofErr w:type="spellEnd"/>
+      <w:r>
+        <w:rPr>
+          <w:lang w:val="nl-NL"/>
+        </w:rPr>
+        <w:t xml:space="preserve"> uitgewerkt. De </w:t>
+      </w:r>
+      <w:proofErr w:type="spellStart"/>
+      <w:r>
+        <w:rPr>
+          <w:b/>
+          <w:bCs/>
+          <w:lang w:val="nl-NL"/>
+        </w:rPr>
+        <w:t>presentation</w:t>
+      </w:r>
+      <w:proofErr w:type="spellEnd"/>
+      <w:r>
+        <w:rPr>
+          <w:lang w:val="nl-NL"/>
+        </w:rPr>
+        <w:t xml:space="preserve"> </w:t>
+      </w:r>
+      <w:proofErr w:type="spellStart"/>
+      <w:r>
+        <w:rPr>
+          <w:lang w:val="nl-NL"/>
+        </w:rPr>
+        <w:t>layer</w:t>
+      </w:r>
+      <w:proofErr w:type="spellEnd"/>
+      <w:r>
+        <w:rPr>
+          <w:lang w:val="nl-NL"/>
+        </w:rPr>
+        <w:t xml:space="preserve"> is niet opgenomen in dit diagram, maar maakt binnen de applicatie gebruik van het </w:t>
+      </w:r>
+      <w:r>
+        <w:rPr>
+          <w:b/>
+          <w:bCs/>
+          <w:lang w:val="nl-NL"/>
+        </w:rPr>
+        <w:t>MVC</w:t>
+      </w:r>
+      <w:r>
+        <w:rPr>
+          <w:lang w:val="nl-NL"/>
+        </w:rPr>
+        <w:t>-model (Model-View-Controller).</w:t>
+      </w:r>
+    </w:p>
+    <w:p>
+      <w:pPr>
+        <w:rPr>
+          <w:lang w:val="nl-NL"/>
+        </w:rPr>
+      </w:pPr>
+      <w:r>
+        <w:rPr>
+          <w:lang w:val="nl-NL"/>
+        </w:rPr>
+        <w:t xml:space="preserve">De logic </w:t>
+      </w:r>
+      <w:proofErr w:type="spellStart"/>
+      <w:r>
+        <w:rPr>
+          <w:lang w:val="nl-NL"/>
+        </w:rPr>
+        <w:t>layer</w:t>
+      </w:r>
+      <w:proofErr w:type="spellEnd"/>
+      <w:r>
+        <w:rPr>
+          <w:lang w:val="nl-NL"/>
+        </w:rPr>
+        <w:t xml:space="preserve"> bevat de kern van de applicatie, waarin de bedrijfslogica is ondergebracht. De data </w:t>
+      </w:r>
+      <w:proofErr w:type="spellStart"/>
+      <w:r>
+        <w:rPr>
+          <w:lang w:val="nl-NL"/>
+        </w:rPr>
+        <w:t>layer</w:t>
+      </w:r>
+      <w:proofErr w:type="spellEnd"/>
+      <w:r>
+        <w:rPr>
+          <w:lang w:val="nl-NL"/>
+        </w:rPr>
+        <w:t xml:space="preserve"> is verantwoordelijk voor de opslag en het ophalen van gegevens uit de database. Tussen deze lagen bevindt zich de interface </w:t>
+      </w:r>
+      <w:proofErr w:type="spellStart"/>
+      <w:r>
+        <w:rPr>
+          <w:lang w:val="nl-NL"/>
+        </w:rPr>
+        <w:t>layer</w:t>
+      </w:r>
+      <w:proofErr w:type="spellEnd"/>
+      <w:r>
+        <w:rPr>
+          <w:lang w:val="nl-NL"/>
+        </w:rPr>
+        <w:t>, die zorgt voor een losse koppeling tussen logic en data.</w:t>
+      </w:r>
+    </w:p>
+    <w:p>
+      <w:pPr>
+        <w:rPr>
+          <w:lang w:val="nl-NL"/>
+        </w:rPr>
+      </w:pPr>
+      <w:r>
+        <w:rPr>
+          <w:lang w:val="nl-NL"/>
+        </w:rPr>
+        <w:t xml:space="preserve">Door het toepassen van deze gelaagde architectuur ontstaat een duidelijke scheiding van verantwoordelijkheden, wat bijdraagt aan de </w:t>
+      </w:r>
+      <w:proofErr w:type="spellStart"/>
+      <w:r>
+        <w:rPr>
+          <w:lang w:val="nl-NL"/>
+        </w:rPr>
+        <w:t>onderhoudbaarheid</w:t>
+      </w:r>
+      <w:proofErr w:type="spellEnd"/>
+      <w:r>
+        <w:rPr>
+          <w:lang w:val="nl-NL"/>
+        </w:rPr>
+        <w:t>, testbaarheid en uitbreidbaarheid van de applicatie.</w:t>
+      </w:r>
+    </w:p>
+    <w:p>
+      <w:pPr>
+        <w:rPr>
+          <w:b/>
+          <w:bCs/>
+        </w:rPr>
+      </w:pPr>
+      <w:r>
+        <w:rPr>
+          <w:b/>
+          <w:bCs/>
+          <w:noProof/>
+        </w:rPr>
+        <w:drawing>
+          <wp:inline distT="0" distB="0" distL="0" distR="0" wp14:anchorId="3D215334" wp14:editId="3293E683">
+            <wp:extent cx="5731510" cy="4991735"/>
+            <wp:effectExtent l="0" t="0" r="0" b="0"/>
+            <wp:docPr id="427296453" name="Picture 1" descr="A screenshot of a computer&#10;&#10;AI-generated content may be incorrect."/>
+            <wp:cNvGraphicFramePr>
+              <a:graphicFrameLocks xmlns:a="http://schemas.openxmlformats.org/drawingml/2006/main" noChangeAspect="1"/>
+            </wp:cNvGraphicFramePr>
+            <a:graphic xmlns:a="http://schemas.openxmlformats.org/drawingml/2006/main">
+              <a:graphicData uri="http://schemas.openxmlformats.org/drawingml/2006/picture">
+                <pic:pic xmlns:pic="http://schemas.openxmlformats.org/drawingml/2006/picture">
+                  <pic:nvPicPr>
+                    <pic:cNvPr id="427296453" name="Picture 1" descr="A screenshot of a computer&#10;&#10;AI-generated content may be incorrect."/>
+                    <pic:cNvPicPr/>
+                  </pic:nvPicPr>
+                  <pic:blipFill>
+                    <a:blip r:embed="rId10">
+                      <a:extLst>
+                        <a:ext uri="{28A0092B-C50C-407E-A947-70E740481C1C}">
+                          <a14:useLocalDpi xmlns:a14="http://schemas.microsoft.com/office/drawing/2010/main" val="0"/>
+                        </a:ext>
+                      </a:extLst>
+                    </a:blip>
+                    <a:stretch>
+                      <a:fillRect/>
+                    </a:stretch>
+                  </pic:blipFill>
+                  <pic:spPr>
+                    <a:xfrm>
+                      <a:off x="0" y="0"/>
+                      <a:ext cx="5731510" cy="4991735"/>
+                    </a:xfrm>
+                    <a:prstGeom prst="rect">
+                      <a:avLst/>
+                    </a:prstGeom>
+                  </pic:spPr>
+                </pic:pic>
+              </a:graphicData>
+            </a:graphic>
+          </wp:inline>
+        </w:drawing>
+      </w:r>
+    </w:p>
+    <w:p>
+      <w:pPr>
+        <w:rPr>
+          <w:b/>
+          <w:bCs/>
+        </w:rPr>
+      </w:pPr>
+    </w:p>
+    <w:p>
+      <w:pPr>
+        <w:rPr>
+          <w:b/>
+          <w:bCs/>
+        </w:rPr>
+      </w:pPr>
+      <w:r>
+        <w:rPr>
+          <w:b/>
+          <w:bCs/>
+        </w:rPr>
+        <w:lastRenderedPageBreak/>
+        <w:t xml:space="preserve">[ Bron: </w:t>
+      </w:r>
+      <w:r>
+        <w:rPr>
+          <w:b/>
+          <w:bCs/>
+        </w:rPr>
+        <w:fldChar w:fldCharType="begin"/>
+      </w:r>
+      <w:r>
+        <w:rPr>
+          <w:b/>
+          <w:bCs/>
+        </w:rPr>
+        <w:instrText>HYPERLINK "</w:instrText>
+      </w:r>
+      <w:r>
+        <w:rPr>
+          <w:b/>
+          <w:bCs/>
+        </w:rPr>
+        <w:instrText>https://fhict.instructure.com/courses/14437/pages/class-diagram?module_item_id=1198046</w:instrText>
+      </w:r>
+      <w:r>
+        <w:rPr>
+          <w:b/>
+          <w:bCs/>
+        </w:rPr>
+        <w:instrText>"</w:instrText>
+      </w:r>
+      <w:r>
+        <w:rPr>
+          <w:b/>
+          <w:bCs/>
+        </w:rPr>
+        <w:fldChar w:fldCharType="separate"/>
+      </w:r>
+      <w:r>
+        <w:rPr>
+          <w:rStyle w:val="Hyperlink"/>
+          <w:b/>
+          <w:bCs/>
+        </w:rPr>
+        <w:t>https://fhict.instructure.com/courses/14437/pages/class-diagram?module_item_id=1198046</w:t>
+      </w:r>
+      <w:r>
+        <w:rPr>
+          <w:b/>
+          <w:bCs/>
+        </w:rPr>
+        <w:fldChar w:fldCharType="end"/>
+      </w:r>
+      <w:r>
+        <w:rPr>
+          <w:b/>
+          <w:bCs/>
+        </w:rPr>
+        <w:t xml:space="preserve"> ]</w:t>
+      </w:r>
+    </w:p>
+    <w:p>
+      <w:pPr>
+        <w:rPr>
+          <w:b/>
+          <w:bCs/>
+        </w:rPr>
+      </w:pPr>
+      <w:r>
+        <w:rPr>
+          <w:b/>
+          <w:bCs/>
+        </w:rPr>
+        <w:t xml:space="preserve">[ Bron: </w:t>
+      </w:r>
+      <w:r>
+        <w:rPr>
+          <w:b/>
+          <w:bCs/>
+        </w:rPr>
+        <w:fldChar w:fldCharType="begin"/>
+      </w:r>
+      <w:r>
+        <w:rPr>
+          <w:b/>
+          <w:bCs/>
+        </w:rPr>
+        <w:instrText>HYPERLINK "</w:instrText>
+      </w:r>
+      <w:r>
+        <w:rPr>
+          <w:b/>
+          <w:bCs/>
+        </w:rPr>
+        <w:instrText>https://fhict.instructure.com/courses/14437/pages/layered-architecture?module_item_id=1198047</w:instrText>
+      </w:r>
+      <w:r>
+        <w:rPr>
+          <w:b/>
+          <w:bCs/>
+        </w:rPr>
+        <w:instrText>"</w:instrText>
+      </w:r>
+      <w:r>
+        <w:rPr>
+          <w:b/>
+          <w:bCs/>
+        </w:rPr>
+        <w:fldChar w:fldCharType="separate"/>
+      </w:r>
+      <w:r>
+        <w:rPr>
+          <w:rStyle w:val="Hyperlink"/>
+          <w:b/>
+          <w:bCs/>
+        </w:rPr>
+        <w:t>https://fhict.instructure.com/courses/14437/pages/layered-architecture?module_item_id=1198047</w:t>
+      </w:r>
+      <w:r>
+        <w:rPr>
+          <w:b/>
+          <w:bCs/>
+        </w:rPr>
+        <w:fldChar w:fldCharType="end"/>
+      </w:r>
+      <w:r>
+        <w:rPr>
+          <w:b/>
+          <w:bCs/>
+        </w:rPr>
+        <w:t xml:space="preserve"> ]</w:t>
+      </w:r>
       <w:r>
         <w:rPr>
           <w:b/>
@@ -917,7 +1327,7 @@
                     <pic:cNvPicPr/>
                   </pic:nvPicPr>
                   <pic:blipFill>
-                    <a:blip r:embed="rId9">
+                    <a:blip r:embed="rId11">
                       <a:extLst>
                         <a:ext uri="{28A0092B-C50C-407E-A947-70E740481C1C}">
                           <a14:useLocalDpi xmlns:a14="http://schemas.microsoft.com/office/drawing/2010/main" val="0"/>
@@ -1043,8 +1453,8 @@
       </w:pPr>
     </w:p>
     <w:sectPr>
-      <w:footerReference w:type="even" r:id="rId10"/>
-      <w:footerReference w:type="default" r:id="rId11"/>
+      <w:footerReference w:type="even" r:id="rId12"/>
+      <w:footerReference w:type="default" r:id="rId13"/>
       <w:pgSz w:w="11906" w:h="16838"/>
       <w:pgMar w:top="1440" w:right="1440" w:bottom="1440" w:left="1440" w:header="708" w:footer="708" w:gutter="0"/>
       <w:cols w:space="708"/>

</xml_diff>